<commit_message>
small edits to writeup17
</commit_message>
<xml_diff>
--- a/writeup17.docx
+++ b/writeup17.docx
@@ -770,7 +770,23 @@
           <w:sz w:val="22"/>
           <w:szCs w:val="22"/>
         </w:rPr>
-        <w:t>, discrimination thresholds were nearly constant, indicating that observers</w:t>
+        <w:t xml:space="preserve">, </w:t>
+      </w:r>
+      <w:r>
+        <w:rPr>
+          <w:rFonts w:ascii="Times New Roman" w:hAnsi="Times New Roman"/>
+          <w:sz w:val="22"/>
+          <w:szCs w:val="22"/>
+        </w:rPr>
+        <w:t xml:space="preserve">lightness </w:t>
+      </w:r>
+      <w:r>
+        <w:rPr>
+          <w:rFonts w:ascii="Times New Roman" w:hAnsi="Times New Roman"/>
+          <w:sz w:val="22"/>
+          <w:szCs w:val="22"/>
+        </w:rPr>
+        <w:t>discrimination thresholds were nearly constant, indicating that observers</w:t>
       </w:r>
       <w:r>
         <w:rPr>
@@ -2634,7 +2650,47 @@
           <w:sz w:val="22"/>
           <w:szCs w:val="22"/>
         </w:rPr>
-        <w:t xml:space="preserve"> observers report the color</w:t>
+        <w:t xml:space="preserve"> observers report </w:t>
+      </w:r>
+      <w:r>
+        <w:rPr>
+          <w:rFonts w:ascii="Times New Roman" w:hAnsi="Times New Roman"/>
+          <w:sz w:val="22"/>
+          <w:szCs w:val="22"/>
+        </w:rPr>
+        <w:t>the</w:t>
+      </w:r>
+      <w:r>
+        <w:rPr>
+          <w:rFonts w:ascii="Times New Roman" w:hAnsi="Times New Roman"/>
+          <w:sz w:val="22"/>
+          <w:szCs w:val="22"/>
+        </w:rPr>
+        <w:t>ir</w:t>
+      </w:r>
+      <w:r>
+        <w:rPr>
+          <w:rFonts w:ascii="Times New Roman" w:hAnsi="Times New Roman"/>
+          <w:sz w:val="22"/>
+          <w:szCs w:val="22"/>
+        </w:rPr>
+        <w:t xml:space="preserve"> perceive</w:t>
+      </w:r>
+      <w:r>
+        <w:rPr>
+          <w:rFonts w:ascii="Times New Roman" w:hAnsi="Times New Roman"/>
+          <w:sz w:val="22"/>
+          <w:szCs w:val="22"/>
+        </w:rPr>
+        <w:t xml:space="preserve">d </w:t>
+      </w:r>
+      <w:r>
+        <w:rPr>
+          <w:rFonts w:ascii="Times New Roman" w:hAnsi="Times New Roman"/>
+          <w:sz w:val="22"/>
+          <w:szCs w:val="22"/>
+        </w:rPr>
+        <w:t>color</w:t>
       </w:r>
       <w:r>
         <w:rPr>
@@ -2644,7 +2700,6 @@
         </w:rPr>
         <w:t xml:space="preserve"> and </w:t>
       </w:r>
-      <w:proofErr w:type="gramStart"/>
       <w:r>
         <w:rPr>
           <w:rFonts w:ascii="Times New Roman" w:hAnsi="Times New Roman"/>
@@ -2653,16 +2708,55 @@
         </w:rPr>
         <w:t>lightness</w:t>
       </w:r>
-      <w:proofErr w:type="gramEnd"/>
-      <w:r>
-        <w:rPr>
-          <w:rFonts w:ascii="Times New Roman" w:hAnsi="Times New Roman"/>
-          <w:sz w:val="22"/>
-          <w:szCs w:val="22"/>
-        </w:rPr>
-        <w:t xml:space="preserve"> they perceive</w:t>
+      <w:r>
+        <w:rPr>
+          <w:rFonts w:ascii="Times New Roman" w:hAnsi="Times New Roman"/>
+          <w:sz w:val="22"/>
+          <w:szCs w:val="22"/>
+        </w:rPr>
+        <w:t xml:space="preserve"> of a </w:t>
+      </w:r>
+      <w:r>
+        <w:rPr>
+          <w:rFonts w:ascii="Times New Roman" w:hAnsi="Times New Roman"/>
+          <w:sz w:val="22"/>
+          <w:szCs w:val="22"/>
+        </w:rPr>
+        <w:t>t</w:t>
+      </w:r>
+      <w:r>
+        <w:rPr>
+          <w:rFonts w:ascii="Times New Roman" w:hAnsi="Times New Roman"/>
+          <w:sz w:val="22"/>
+          <w:szCs w:val="22"/>
+        </w:rPr>
+        <w:t>arget object</w:t>
+      </w:r>
+      <w:r>
+        <w:rPr>
+          <w:rFonts w:ascii="Times New Roman" w:hAnsi="Times New Roman"/>
+          <w:sz w:val="22"/>
+          <w:szCs w:val="22"/>
+        </w:rPr>
+        <w:t>,</w:t>
+      </w:r>
+      <w:r>
+        <w:rPr>
+          <w:rFonts w:ascii="Times New Roman" w:hAnsi="Times New Roman"/>
+          <w:sz w:val="22"/>
+          <w:szCs w:val="22"/>
+        </w:rPr>
+        <w:t xml:space="preserve"> across changes </w:t>
       </w:r>
       <w:commentRangeStart w:id="0"/>
+      <w:r>
+        <w:rPr>
+          <w:rFonts w:ascii="Times New Roman" w:hAnsi="Times New Roman"/>
+          <w:sz w:val="22"/>
+          <w:szCs w:val="22"/>
+        </w:rPr>
+        <w:t>ex</w:t>
+      </w:r>
       <w:commentRangeEnd w:id="0"/>
       <w:r>
         <w:rPr>
@@ -2683,15 +2777,257 @@
           <w:sz w:val="22"/>
           <w:szCs w:val="22"/>
         </w:rPr>
-        <w:t>,</w:t>
-      </w:r>
-      <w:r>
-        <w:rPr>
-          <w:rFonts w:ascii="Times New Roman" w:hAnsi="Times New Roman"/>
-          <w:sz w:val="22"/>
-          <w:szCs w:val="22"/>
-        </w:rPr>
-        <w:t xml:space="preserve"> across changes </w:t>
+        <w:t xml:space="preserve">trinsic to </w:t>
+      </w:r>
+      <w:r>
+        <w:rPr>
+          <w:rFonts w:ascii="Times New Roman" w:hAnsi="Times New Roman"/>
+          <w:sz w:val="22"/>
+          <w:szCs w:val="22"/>
+        </w:rPr>
+        <w:t xml:space="preserve">the </w:t>
+      </w:r>
+      <w:r>
+        <w:rPr>
+          <w:rFonts w:ascii="Times New Roman" w:hAnsi="Times New Roman"/>
+          <w:sz w:val="22"/>
+          <w:szCs w:val="22"/>
+        </w:rPr>
+        <w:t xml:space="preserve">target </w:t>
+      </w:r>
+      <w:r>
+        <w:rPr>
+          <w:rFonts w:ascii="Times New Roman" w:hAnsi="Times New Roman"/>
+          <w:sz w:val="22"/>
+          <w:szCs w:val="22"/>
+        </w:rPr>
+        <w:t xml:space="preserve">object </w:t>
+      </w:r>
+      <w:r>
+        <w:rPr>
+          <w:rFonts w:ascii="Times New Roman" w:hAnsi="Times New Roman"/>
+          <w:sz w:val="22"/>
+          <w:szCs w:val="22"/>
+        </w:rPr>
+        <w:t>reflectance.</w:t>
+      </w:r>
+      <w:r>
+        <w:rPr>
+          <w:rStyle w:val="FootnoteReference"/>
+          <w:rFonts w:ascii="Times New Roman" w:hAnsi="Times New Roman"/>
+          <w:sz w:val="22"/>
+          <w:szCs w:val="22"/>
+        </w:rPr>
+        <w:footnoteReference w:id="1"/>
+      </w:r>
+      <w:r>
+        <w:rPr>
+          <w:rFonts w:ascii="Times New Roman" w:hAnsi="Times New Roman"/>
+          <w:sz w:val="22"/>
+          <w:szCs w:val="22"/>
+        </w:rPr>
+        <w:t xml:space="preserve"> </w:t>
+      </w:r>
+      <w:r>
+        <w:rPr>
+          <w:rFonts w:ascii="Times New Roman" w:hAnsi="Times New Roman"/>
+          <w:sz w:val="22"/>
+          <w:szCs w:val="22"/>
+        </w:rPr>
+        <w:t xml:space="preserve">Here, the </w:t>
+      </w:r>
+      <w:r>
+        <w:rPr>
+          <w:rFonts w:ascii="Times New Roman" w:hAnsi="Times New Roman"/>
+          <w:sz w:val="22"/>
+          <w:szCs w:val="22"/>
+        </w:rPr>
+        <w:t xml:space="preserve">target </w:t>
+      </w:r>
+      <w:r>
+        <w:rPr>
+          <w:rFonts w:ascii="Times New Roman" w:hAnsi="Times New Roman"/>
+          <w:sz w:val="22"/>
+          <w:szCs w:val="22"/>
+        </w:rPr>
+        <w:t xml:space="preserve">object’s reflectance is the task-relevant scene variable, while other aspects of the scene are task irrelevant. </w:t>
+      </w:r>
+      <w:r>
+        <w:rPr>
+          <w:rFonts w:ascii="Times New Roman" w:hAnsi="Times New Roman"/>
+          <w:sz w:val="22"/>
+          <w:szCs w:val="22"/>
+        </w:rPr>
+        <w:t>U</w:t>
+      </w:r>
+      <w:r>
+        <w:rPr>
+          <w:rFonts w:ascii="Times New Roman" w:hAnsi="Times New Roman"/>
+          <w:sz w:val="22"/>
+          <w:szCs w:val="22"/>
+        </w:rPr>
+        <w:t xml:space="preserve">nder </w:t>
+      </w:r>
+      <w:r>
+        <w:rPr>
+          <w:rFonts w:ascii="Times New Roman" w:hAnsi="Times New Roman"/>
+          <w:sz w:val="22"/>
+          <w:szCs w:val="22"/>
+        </w:rPr>
+        <w:t xml:space="preserve">some </w:t>
+      </w:r>
+      <w:r>
+        <w:rPr>
+          <w:rFonts w:ascii="Times New Roman" w:hAnsi="Times New Roman"/>
+          <w:sz w:val="22"/>
+          <w:szCs w:val="22"/>
+        </w:rPr>
+        <w:t xml:space="preserve">viewing conditions, the visual system can achieve high degrees of constancy </w:t>
+      </w:r>
+      <w:r>
+        <w:rPr>
+          <w:rFonts w:ascii="Times New Roman" w:hAnsi="Times New Roman"/>
+          <w:sz w:val="22"/>
+          <w:szCs w:val="22"/>
+        </w:rPr>
+        <w:t xml:space="preserve">in the face of changes in illumination </w:t>
+      </w:r>
+      <w:r>
+        <w:rPr>
+          <w:rFonts w:ascii="Times New Roman" w:hAnsi="Times New Roman"/>
+          <w:sz w:val="22"/>
+          <w:szCs w:val="22"/>
+        </w:rPr>
+        <w:fldChar w:fldCharType="begin"/>
+      </w:r>
+      <w:r>
+        <w:rPr>
+          <w:rFonts w:ascii="Times New Roman" w:hAnsi="Times New Roman"/>
+          <w:sz w:val="22"/>
+          <w:szCs w:val="22"/>
+        </w:rPr>
+        <w:instrText xml:space="preserve"> ADDIN EN.CITE &lt;EndNote&gt;&lt;Cite&gt;&lt;Author&gt;Foster&lt;/Author&gt;&lt;Year&gt;2011&lt;/Year&gt;&lt;RecNum&gt;4&lt;/RecNum&gt;&lt;IDText&gt;20849875&lt;/IDText&gt;&lt;DisplayText&gt;(Foster, 2011)&lt;/DisplayText&gt;&lt;record&gt;&lt;rec-number&gt;4&lt;/rec-number&gt;&lt;foreign-keys&gt;&lt;key app="EN" db-id="zr5fzd222xvvdvewxvlv0eemp5f5rezev9p2" timestamp="1620224997"&gt;4&lt;/key&gt;&lt;/foreign-keys&gt;&lt;ref-type name="Journal Article"&gt;17&lt;/ref-type&gt;&lt;contributors&gt;&lt;authors&gt;&lt;author&gt;Foster, D. H.&lt;/author&gt;&lt;/authors&gt;&lt;/contributors&gt;&lt;auth-address&gt;Department of Electrical and Electronic Engineering, University of Manchester, Sackville Street, Manchester, M13 9PL England, UK. d.h.foster@manchester.ac.uk&lt;/auth-address&gt;&lt;titles&gt;&lt;title&gt;Color constancy&lt;/title&gt;&lt;secondary-title&gt;Vision Research&lt;/secondary-title&gt;&lt;/titles&gt;&lt;periodical&gt;&lt;full-title&gt;Vision Research&lt;/full-title&gt;&lt;/periodical&gt;&lt;pages&gt;674-700&lt;/pages&gt;&lt;volume&gt;51&lt;/volume&gt;&lt;number&gt;7&lt;/number&gt;&lt;edition&gt;2010/09/21&lt;/edition&gt;&lt;keywords&gt;&lt;keyword&gt;Bayes Theorem&lt;/keyword&gt;&lt;keyword&gt;Color Perception/*physiology&lt;/keyword&gt;&lt;keyword&gt;Humans&lt;/keyword&gt;&lt;keyword&gt;*Lighting&lt;/keyword&gt;&lt;keyword&gt;Linear Models&lt;/keyword&gt;&lt;keyword&gt;*Nature&lt;/keyword&gt;&lt;keyword&gt;Psychophysics&lt;/keyword&gt;&lt;/keywords&gt;&lt;dates&gt;&lt;year&gt;2011&lt;/year&gt;&lt;pub-dates&gt;&lt;date&gt;Apr 13&lt;/date&gt;&lt;/pub-dates&gt;&lt;/dates&gt;&lt;isbn&gt;1878-5646 (Electronic)&amp;#xD;0042-6989 (Linking)&lt;/isbn&gt;&lt;accession-num&gt;20849875&lt;/accession-num&gt;&lt;urls&gt;&lt;related-urls&gt;&lt;url&gt;https://www.ncbi.nlm.nih.gov/pubmed/20849875&lt;/url&gt;&lt;/related-urls&gt;&lt;/urls&gt;&lt;electronic-resource-num&gt;10.1016/j.visres.2010.09.006&lt;/electronic-resource-num&gt;&lt;/record&gt;&lt;/Cite&gt;&lt;/EndNote&gt;</w:instrText>
+      </w:r>
+      <w:r>
+        <w:rPr>
+          <w:rFonts w:ascii="Times New Roman" w:hAnsi="Times New Roman"/>
+          <w:sz w:val="22"/>
+          <w:szCs w:val="22"/>
+        </w:rPr>
+        <w:fldChar w:fldCharType="separate"/>
+      </w:r>
+      <w:r>
+        <w:rPr>
+          <w:rFonts w:ascii="Times New Roman" w:hAnsi="Times New Roman"/>
+          <w:noProof/>
+          <w:sz w:val="22"/>
+          <w:szCs w:val="22"/>
+        </w:rPr>
+        <w:t>(Foster, 2011)</w:t>
+      </w:r>
+      <w:r>
+        <w:rPr>
+          <w:rFonts w:ascii="Times New Roman" w:hAnsi="Times New Roman"/>
+          <w:sz w:val="22"/>
+          <w:szCs w:val="22"/>
+        </w:rPr>
+        <w:fldChar w:fldCharType="end"/>
+      </w:r>
+      <w:r>
+        <w:rPr>
+          <w:rFonts w:ascii="Times New Roman" w:hAnsi="Times New Roman"/>
+          <w:sz w:val="22"/>
+          <w:szCs w:val="22"/>
+        </w:rPr>
+        <w:t xml:space="preserve">. This constancy is </w:t>
+      </w:r>
+      <w:r>
+        <w:rPr>
+          <w:rFonts w:ascii="Times New Roman" w:hAnsi="Times New Roman"/>
+          <w:sz w:val="22"/>
+          <w:szCs w:val="22"/>
+        </w:rPr>
+        <w:t xml:space="preserve">mediated by </w:t>
+      </w:r>
+      <w:r>
+        <w:rPr>
+          <w:rFonts w:ascii="Times New Roman" w:hAnsi="Times New Roman"/>
+          <w:sz w:val="22"/>
+          <w:szCs w:val="22"/>
+        </w:rPr>
+        <w:t>several</w:t>
+      </w:r>
+      <w:r>
+        <w:rPr>
+          <w:rFonts w:ascii="Times New Roman" w:hAnsi="Times New Roman"/>
+          <w:sz w:val="22"/>
+          <w:szCs w:val="22"/>
+        </w:rPr>
+        <w:t xml:space="preserve"> </w:t>
+      </w:r>
+      <w:r>
+        <w:rPr>
+          <w:rFonts w:ascii="Times New Roman" w:hAnsi="Times New Roman"/>
+          <w:sz w:val="22"/>
+          <w:szCs w:val="22"/>
+        </w:rPr>
+        <w:t xml:space="preserve">different </w:t>
+      </w:r>
+      <w:r>
+        <w:rPr>
+          <w:rFonts w:ascii="Times New Roman" w:hAnsi="Times New Roman"/>
+          <w:sz w:val="22"/>
+          <w:szCs w:val="22"/>
+        </w:rPr>
+        <w:t>cues</w:t>
+      </w:r>
+      <w:r>
+        <w:rPr>
+          <w:rFonts w:ascii="Times New Roman" w:hAnsi="Times New Roman"/>
+          <w:sz w:val="22"/>
+          <w:szCs w:val="22"/>
+        </w:rPr>
+        <w:t xml:space="preserve">, including </w:t>
+      </w:r>
+      <w:r>
+        <w:rPr>
+          <w:rFonts w:ascii="Times New Roman" w:hAnsi="Times New Roman"/>
+          <w:sz w:val="22"/>
+          <w:szCs w:val="22"/>
+        </w:rPr>
+        <w:t xml:space="preserve">the </w:t>
+      </w:r>
+      <w:r>
+        <w:rPr>
+          <w:rFonts w:ascii="Times New Roman" w:hAnsi="Times New Roman"/>
+          <w:sz w:val="22"/>
+          <w:szCs w:val="22"/>
+        </w:rPr>
+        <w:t xml:space="preserve">mean and variance of the </w:t>
+      </w:r>
+      <w:r>
+        <w:rPr>
+          <w:rFonts w:ascii="Times New Roman" w:hAnsi="Times New Roman"/>
+          <w:sz w:val="22"/>
+          <w:szCs w:val="22"/>
+        </w:rPr>
+        <w:t xml:space="preserve">light reflected from the </w:t>
+      </w:r>
+      <w:r>
+        <w:rPr>
+          <w:rFonts w:ascii="Times New Roman" w:hAnsi="Times New Roman"/>
+          <w:sz w:val="22"/>
+          <w:szCs w:val="22"/>
+        </w:rPr>
+        <w:t xml:space="preserve">overall </w:t>
+      </w:r>
+      <w:r>
+        <w:rPr>
+          <w:rFonts w:ascii="Times New Roman" w:hAnsi="Times New Roman"/>
+          <w:sz w:val="22"/>
+          <w:szCs w:val="22"/>
+        </w:rPr>
+        <w:t xml:space="preserve">scene, from </w:t>
       </w:r>
       <w:commentRangeStart w:id="1"/>
       <w:r>
@@ -2700,7 +3036,7 @@
           <w:sz w:val="22"/>
           <w:szCs w:val="22"/>
         </w:rPr>
-        <w:t>ex</w:t>
+        <w:t>surfaces neighboring</w:t>
       </w:r>
       <w:commentRangeEnd w:id="1"/>
       <w:r>
@@ -2715,279 +3051,6 @@
           </w14:textOutline>
         </w:rPr>
         <w:commentReference w:id="1"/>
-      </w:r>
-      <w:r>
-        <w:rPr>
-          <w:rFonts w:ascii="Times New Roman" w:hAnsi="Times New Roman"/>
-          <w:sz w:val="22"/>
-          <w:szCs w:val="22"/>
-        </w:rPr>
-        <w:t xml:space="preserve">trinsic to </w:t>
-      </w:r>
-      <w:r>
-        <w:rPr>
-          <w:rFonts w:ascii="Times New Roman" w:hAnsi="Times New Roman"/>
-          <w:sz w:val="22"/>
-          <w:szCs w:val="22"/>
-        </w:rPr>
-        <w:t xml:space="preserve">target </w:t>
-      </w:r>
-      <w:r>
-        <w:rPr>
-          <w:rFonts w:ascii="Times New Roman" w:hAnsi="Times New Roman"/>
-          <w:sz w:val="22"/>
-          <w:szCs w:val="22"/>
-        </w:rPr>
-        <w:t xml:space="preserve">object </w:t>
-      </w:r>
-      <w:r>
-        <w:rPr>
-          <w:rFonts w:ascii="Times New Roman" w:hAnsi="Times New Roman"/>
-          <w:sz w:val="22"/>
-          <w:szCs w:val="22"/>
-        </w:rPr>
-        <w:t>reflectance.</w:t>
-      </w:r>
-      <w:r>
-        <w:rPr>
-          <w:rStyle w:val="FootnoteReference"/>
-          <w:rFonts w:ascii="Times New Roman" w:hAnsi="Times New Roman"/>
-          <w:sz w:val="22"/>
-          <w:szCs w:val="22"/>
-        </w:rPr>
-        <w:footnoteReference w:id="1"/>
-      </w:r>
-      <w:r>
-        <w:rPr>
-          <w:rFonts w:ascii="Times New Roman" w:hAnsi="Times New Roman"/>
-          <w:sz w:val="22"/>
-          <w:szCs w:val="22"/>
-        </w:rPr>
-        <w:t xml:space="preserve"> </w:t>
-      </w:r>
-      <w:r>
-        <w:rPr>
-          <w:rFonts w:ascii="Times New Roman" w:hAnsi="Times New Roman"/>
-          <w:sz w:val="22"/>
-          <w:szCs w:val="22"/>
-        </w:rPr>
-        <w:t xml:space="preserve">Here, the </w:t>
-      </w:r>
-      <w:r>
-        <w:rPr>
-          <w:rFonts w:ascii="Times New Roman" w:hAnsi="Times New Roman"/>
-          <w:sz w:val="22"/>
-          <w:szCs w:val="22"/>
-        </w:rPr>
-        <w:t xml:space="preserve">target </w:t>
-      </w:r>
-      <w:r>
-        <w:rPr>
-          <w:rFonts w:ascii="Times New Roman" w:hAnsi="Times New Roman"/>
-          <w:sz w:val="22"/>
-          <w:szCs w:val="22"/>
-        </w:rPr>
-        <w:t xml:space="preserve">object’s reflectance is the task-relevant scene variable, while the other aspects of the scene are task irrelevant. </w:t>
-      </w:r>
-      <w:r>
-        <w:rPr>
-          <w:rFonts w:ascii="Times New Roman" w:hAnsi="Times New Roman"/>
-          <w:sz w:val="22"/>
-          <w:szCs w:val="22"/>
-        </w:rPr>
-        <w:t>U</w:t>
-      </w:r>
-      <w:r>
-        <w:rPr>
-          <w:rFonts w:ascii="Times New Roman" w:hAnsi="Times New Roman"/>
-          <w:sz w:val="22"/>
-          <w:szCs w:val="22"/>
-        </w:rPr>
-        <w:t xml:space="preserve">nder </w:t>
-      </w:r>
-      <w:r>
-        <w:rPr>
-          <w:rFonts w:ascii="Times New Roman" w:hAnsi="Times New Roman"/>
-          <w:sz w:val="22"/>
-          <w:szCs w:val="22"/>
-        </w:rPr>
-        <w:t xml:space="preserve">some </w:t>
-      </w:r>
-      <w:r>
-        <w:rPr>
-          <w:rFonts w:ascii="Times New Roman" w:hAnsi="Times New Roman"/>
-          <w:sz w:val="22"/>
-          <w:szCs w:val="22"/>
-        </w:rPr>
-        <w:t xml:space="preserve">viewing conditions, the visual system can achieve high degrees of constancy </w:t>
-      </w:r>
-      <w:r>
-        <w:rPr>
-          <w:rFonts w:ascii="Times New Roman" w:hAnsi="Times New Roman"/>
-          <w:sz w:val="22"/>
-          <w:szCs w:val="22"/>
-        </w:rPr>
-        <w:t xml:space="preserve">in the face of changes in illumination </w:t>
-      </w:r>
-      <w:r>
-        <w:rPr>
-          <w:rFonts w:ascii="Times New Roman" w:hAnsi="Times New Roman"/>
-          <w:sz w:val="22"/>
-          <w:szCs w:val="22"/>
-        </w:rPr>
-        <w:fldChar w:fldCharType="begin"/>
-      </w:r>
-      <w:r>
-        <w:rPr>
-          <w:rFonts w:ascii="Times New Roman" w:hAnsi="Times New Roman"/>
-          <w:sz w:val="22"/>
-          <w:szCs w:val="22"/>
-        </w:rPr>
-        <w:instrText xml:space="preserve"> ADDIN EN.CITE &lt;EndNote&gt;&lt;Cite&gt;&lt;Author&gt;Foster&lt;/Author&gt;&lt;Year&gt;2011&lt;/Year&gt;&lt;RecNum&gt;4&lt;/RecNum&gt;&lt;IDText&gt;20849875&lt;/IDText&gt;&lt;DisplayText&gt;(Foster, 2011)&lt;/DisplayText&gt;&lt;record&gt;&lt;rec-number&gt;4&lt;/rec-number&gt;&lt;foreign-keys&gt;&lt;key app="EN" db-id="zr5fzd222xvvdvewxvlv0eemp5f5rezev9p2" timestamp="1620224997"&gt;4&lt;/key&gt;&lt;/foreign-keys&gt;&lt;ref-type name="Journal Article"&gt;17&lt;/ref-type&gt;&lt;contributors&gt;&lt;authors&gt;&lt;author&gt;Foster, D. H.&lt;/author&gt;&lt;/authors&gt;&lt;/contributors&gt;&lt;auth-address&gt;Department of Electrical and Electronic Engineering, University of Manchester, Sackville Street, Manchester, M13 9PL England, UK. d.h.foster@manchester.ac.uk&lt;/auth-address&gt;&lt;titles&gt;&lt;title&gt;Color constancy&lt;/title&gt;&lt;secondary-title&gt;Vision Research&lt;/secondary-title&gt;&lt;/titles&gt;&lt;periodical&gt;&lt;full-title&gt;Vision Research&lt;/full-title&gt;&lt;/periodical&gt;&lt;pages&gt;674-700&lt;/pages&gt;&lt;volume&gt;51&lt;/volume&gt;&lt;number&gt;7&lt;/number&gt;&lt;edition&gt;2010/09/21&lt;/edition&gt;&lt;keywords&gt;&lt;keyword&gt;Bayes Theorem&lt;/keyword&gt;&lt;keyword&gt;Color Perception/*physiology&lt;/keyword&gt;&lt;keyword&gt;Humans&lt;/keyword&gt;&lt;keyword&gt;*Lighting&lt;/keyword&gt;&lt;keyword&gt;Linear Models&lt;/keyword&gt;&lt;keyword&gt;*Nature&lt;/keyword&gt;&lt;keyword&gt;Psychophysics&lt;/keyword&gt;&lt;/keywords&gt;&lt;dates&gt;&lt;year&gt;2011&lt;/year&gt;&lt;pub-dates&gt;&lt;date&gt;Apr 13&lt;/date&gt;&lt;/pub-dates&gt;&lt;/dates&gt;&lt;isbn&gt;1878-5646 (Electronic)&amp;#xD;0042-6989 (Linking)&lt;/isbn&gt;&lt;accession-num&gt;20849875&lt;/accession-num&gt;&lt;urls&gt;&lt;related-urls&gt;&lt;url&gt;https://www.ncbi.nlm.nih.gov/pubmed/20849875&lt;/url&gt;&lt;/related-urls&gt;&lt;/urls&gt;&lt;electronic-resource-num&gt;10.1016/j.visres.2010.09.006&lt;/electronic-resource-num&gt;&lt;/record&gt;&lt;/Cite&gt;&lt;/EndNote&gt;</w:instrText>
-      </w:r>
-      <w:r>
-        <w:rPr>
-          <w:rFonts w:ascii="Times New Roman" w:hAnsi="Times New Roman"/>
-          <w:sz w:val="22"/>
-          <w:szCs w:val="22"/>
-        </w:rPr>
-        <w:fldChar w:fldCharType="separate"/>
-      </w:r>
-      <w:r>
-        <w:rPr>
-          <w:rFonts w:ascii="Times New Roman" w:hAnsi="Times New Roman"/>
-          <w:noProof/>
-          <w:sz w:val="22"/>
-          <w:szCs w:val="22"/>
-        </w:rPr>
-        <w:t>(Foster, 2011)</w:t>
-      </w:r>
-      <w:r>
-        <w:rPr>
-          <w:rFonts w:ascii="Times New Roman" w:hAnsi="Times New Roman"/>
-          <w:sz w:val="22"/>
-          <w:szCs w:val="22"/>
-        </w:rPr>
-        <w:fldChar w:fldCharType="end"/>
-      </w:r>
-      <w:r>
-        <w:rPr>
-          <w:rFonts w:ascii="Times New Roman" w:hAnsi="Times New Roman"/>
-          <w:sz w:val="22"/>
-          <w:szCs w:val="22"/>
-        </w:rPr>
-        <w:t xml:space="preserve">. This constancy is </w:t>
-      </w:r>
-      <w:r>
-        <w:rPr>
-          <w:rFonts w:ascii="Times New Roman" w:hAnsi="Times New Roman"/>
-          <w:sz w:val="22"/>
-          <w:szCs w:val="22"/>
-        </w:rPr>
-        <w:t xml:space="preserve">mediated by </w:t>
-      </w:r>
-      <w:r>
-        <w:rPr>
-          <w:rFonts w:ascii="Times New Roman" w:hAnsi="Times New Roman"/>
-          <w:sz w:val="22"/>
-          <w:szCs w:val="22"/>
-        </w:rPr>
-        <w:t>several</w:t>
-      </w:r>
-      <w:r>
-        <w:rPr>
-          <w:rFonts w:ascii="Times New Roman" w:hAnsi="Times New Roman"/>
-          <w:sz w:val="22"/>
-          <w:szCs w:val="22"/>
-        </w:rPr>
-        <w:t xml:space="preserve"> </w:t>
-      </w:r>
-      <w:r>
-        <w:rPr>
-          <w:rFonts w:ascii="Times New Roman" w:hAnsi="Times New Roman"/>
-          <w:sz w:val="22"/>
-          <w:szCs w:val="22"/>
-        </w:rPr>
-        <w:t xml:space="preserve">different </w:t>
-      </w:r>
-      <w:r>
-        <w:rPr>
-          <w:rFonts w:ascii="Times New Roman" w:hAnsi="Times New Roman"/>
-          <w:sz w:val="22"/>
-          <w:szCs w:val="22"/>
-        </w:rPr>
-        <w:t>cues</w:t>
-      </w:r>
-      <w:r>
-        <w:rPr>
-          <w:rFonts w:ascii="Times New Roman" w:hAnsi="Times New Roman"/>
-          <w:sz w:val="22"/>
-          <w:szCs w:val="22"/>
-        </w:rPr>
-        <w:t xml:space="preserve">, including </w:t>
-      </w:r>
-      <w:r>
-        <w:rPr>
-          <w:rFonts w:ascii="Times New Roman" w:hAnsi="Times New Roman"/>
-          <w:sz w:val="22"/>
-          <w:szCs w:val="22"/>
-        </w:rPr>
-        <w:t xml:space="preserve">the </w:t>
-      </w:r>
-      <w:r>
-        <w:rPr>
-          <w:rFonts w:ascii="Times New Roman" w:hAnsi="Times New Roman"/>
-          <w:sz w:val="22"/>
-          <w:szCs w:val="22"/>
-        </w:rPr>
-        <w:t xml:space="preserve">mean and variance of the </w:t>
-      </w:r>
-      <w:r>
-        <w:rPr>
-          <w:rFonts w:ascii="Times New Roman" w:hAnsi="Times New Roman"/>
-          <w:sz w:val="22"/>
-          <w:szCs w:val="22"/>
-        </w:rPr>
-        <w:t xml:space="preserve">light reflected from the </w:t>
-      </w:r>
-      <w:r>
-        <w:rPr>
-          <w:rFonts w:ascii="Times New Roman" w:hAnsi="Times New Roman"/>
-          <w:sz w:val="22"/>
-          <w:szCs w:val="22"/>
-        </w:rPr>
-        <w:t xml:space="preserve">overall </w:t>
-      </w:r>
-      <w:r>
-        <w:rPr>
-          <w:rFonts w:ascii="Times New Roman" w:hAnsi="Times New Roman"/>
-          <w:sz w:val="22"/>
-          <w:szCs w:val="22"/>
-        </w:rPr>
-        <w:t xml:space="preserve">scene, from </w:t>
-      </w:r>
-      <w:commentRangeStart w:id="2"/>
-      <w:r>
-        <w:rPr>
-          <w:rFonts w:ascii="Times New Roman" w:hAnsi="Times New Roman"/>
-          <w:sz w:val="22"/>
-          <w:szCs w:val="22"/>
-        </w:rPr>
-        <w:t>surfaces neighboring</w:t>
-      </w:r>
-      <w:commentRangeEnd w:id="2"/>
-      <w:r>
-        <w:rPr>
-          <w:rStyle w:val="CommentReference"/>
-          <w:rFonts w:ascii="Times New Roman" w:hAnsi="Times New Roman" w:cs="Times New Roman"/>
-          <w:color w:val="auto"/>
-          <w14:textOutline w14:w="0" w14:cap="rnd" w14:cmpd="sng" w14:algn="ctr">
-            <w14:noFill/>
-            <w14:prstDash w14:val="solid"/>
-            <w14:bevel/>
-          </w14:textOutline>
-        </w:rPr>
-        <w:commentReference w:id="2"/>
       </w:r>
       <w:r>
         <w:rPr>
@@ -3640,19 +3703,72 @@
         <w:pStyle w:val="Default"/>
         <w:spacing w:before="0"/>
         <w:rPr>
-          <w:ins w:id="3" w:author="Brainard, David H" w:date="2021-05-08T09:46:00Z"/>
           <w:rFonts w:ascii="Times New Roman" w:hAnsi="Times New Roman"/>
           <w:sz w:val="22"/>
           <w:szCs w:val="22"/>
         </w:rPr>
       </w:pPr>
-      <w:r>
-        <w:rPr>
-          <w:rFonts w:ascii="Times New Roman" w:hAnsi="Times New Roman"/>
-          <w:sz w:val="22"/>
-          <w:szCs w:val="22"/>
-        </w:rPr>
-        <w:t>Psychophysical methods for measuring discrimination thresholds complement methods for measuring estimates. Threshold measurements</w:t>
+      <w:commentRangeStart w:id="2"/>
+      <w:r>
+        <w:rPr>
+          <w:rFonts w:ascii="Times New Roman" w:hAnsi="Times New Roman"/>
+          <w:sz w:val="22"/>
+          <w:szCs w:val="22"/>
+        </w:rPr>
+        <w:t>Psychophysical</w:t>
+      </w:r>
+      <w:commentRangeEnd w:id="2"/>
+      <w:r>
+        <w:rPr>
+          <w:rStyle w:val="CommentReference"/>
+          <w:rFonts w:ascii="Times New Roman" w:hAnsi="Times New Roman" w:cs="Times New Roman"/>
+          <w:color w:val="auto"/>
+          <w14:textOutline w14:w="0" w14:cap="rnd" w14:cmpd="sng" w14:algn="ctr">
+            <w14:noFill/>
+            <w14:prstDash w14:val="solid"/>
+            <w14:bevel/>
+          </w14:textOutline>
+        </w:rPr>
+        <w:commentReference w:id="2"/>
+      </w:r>
+      <w:r>
+        <w:rPr>
+          <w:rFonts w:ascii="Times New Roman" w:hAnsi="Times New Roman"/>
+          <w:sz w:val="22"/>
+          <w:szCs w:val="22"/>
+        </w:rPr>
+        <w:t xml:space="preserve"> methods for measuring discrimination thresholds complement methods for measuring </w:t>
+      </w:r>
+      <w:commentRangeStart w:id="3"/>
+      <w:r>
+        <w:rPr>
+          <w:rFonts w:ascii="Times New Roman" w:hAnsi="Times New Roman"/>
+          <w:sz w:val="22"/>
+          <w:szCs w:val="22"/>
+        </w:rPr>
+        <w:t>estimates</w:t>
+      </w:r>
+      <w:commentRangeEnd w:id="3"/>
+      <w:r>
+        <w:rPr>
+          <w:rStyle w:val="CommentReference"/>
+          <w:rFonts w:ascii="Times New Roman" w:hAnsi="Times New Roman" w:cs="Times New Roman"/>
+          <w:color w:val="auto"/>
+          <w14:textOutline w14:w="0" w14:cap="rnd" w14:cmpd="sng" w14:algn="ctr">
+            <w14:noFill/>
+            <w14:prstDash w14:val="solid"/>
+            <w14:bevel/>
+          </w14:textOutline>
+        </w:rPr>
+        <w:commentReference w:id="3"/>
+      </w:r>
+      <w:r>
+        <w:rPr>
+          <w:rFonts w:ascii="Times New Roman" w:hAnsi="Times New Roman"/>
+          <w:sz w:val="22"/>
+          <w:szCs w:val="22"/>
+        </w:rPr>
+        <w:t>. Threshold measurements</w:t>
       </w:r>
       <w:r>
         <w:rPr>
@@ -4748,6 +4864,14 @@
           <w:szCs w:val="22"/>
         </w:rPr>
         <w:t xml:space="preserve">based approach to constancy is to study </w:t>
+      </w:r>
+      <w:r>
+        <w:rPr>
+          <w:rFonts w:ascii="Times New Roman" w:hAnsi="Times New Roman"/>
+          <w:sz w:val="22"/>
+          <w:szCs w:val="22"/>
+        </w:rPr>
+        <w:t xml:space="preserve">the </w:t>
       </w:r>
       <w:r>
         <w:rPr>
@@ -5243,7 +5367,43 @@
           <w:sz w:val="22"/>
           <w:szCs w:val="22"/>
         </w:rPr>
-        <w:t>How the results of</w:t>
+        <w:t>How</w:t>
+      </w:r>
+      <w:ins w:id="5" w:author="Vijay Singh" w:date="2021-06-01T12:03:00Z">
+        <w:r>
+          <w:rPr>
+            <w:rFonts w:ascii="Times New Roman" w:hAnsi="Times New Roman"/>
+            <w:sz w:val="22"/>
+            <w:szCs w:val="22"/>
+          </w:rPr>
+          <w:t>ever,</w:t>
+        </w:r>
+      </w:ins>
+      <w:r>
+        <w:rPr>
+          <w:rFonts w:ascii="Times New Roman" w:hAnsi="Times New Roman"/>
+          <w:sz w:val="22"/>
+          <w:szCs w:val="22"/>
+        </w:rPr>
+        <w:t xml:space="preserve"> </w:t>
+      </w:r>
+      <w:ins w:id="6" w:author="Vijay Singh" w:date="2021-06-01T12:03:00Z">
+        <w:r>
+          <w:rPr>
+            <w:rFonts w:ascii="Times New Roman" w:hAnsi="Times New Roman"/>
+            <w:sz w:val="22"/>
+            <w:szCs w:val="22"/>
+          </w:rPr>
+          <w:t xml:space="preserve">how </w:t>
+        </w:r>
+      </w:ins>
+      <w:r>
+        <w:rPr>
+          <w:rFonts w:ascii="Times New Roman" w:hAnsi="Times New Roman"/>
+          <w:sz w:val="22"/>
+          <w:szCs w:val="22"/>
+        </w:rPr>
+        <w:t>the results of</w:t>
       </w:r>
       <w:r>
         <w:rPr>
@@ -5486,7 +5646,7 @@
         </w:rPr>
         <w:t xml:space="preserve"> studying how thresholds are affected by addition of spatially white or pink noise </w:t>
       </w:r>
-      <w:commentRangeStart w:id="5"/>
+      <w:commentRangeStart w:id="7"/>
       <w:r>
         <w:rPr>
           <w:rFonts w:ascii="Times New Roman" w:hAnsi="Times New Roman"/>
@@ -5670,7 +5830,7 @@
         </w:rPr>
         <w:fldChar w:fldCharType="end"/>
       </w:r>
-      <w:commentRangeEnd w:id="5"/>
+      <w:commentRangeEnd w:id="7"/>
       <w:r>
         <w:rPr>
           <w:rStyle w:val="CommentReference"/>
@@ -5682,7 +5842,7 @@
             <w14:bevel/>
           </w14:textOutline>
         </w:rPr>
-        <w:commentReference w:id="5"/>
+        <w:commentReference w:id="7"/>
       </w:r>
       <w:r>
         <w:rPr>
@@ -6211,25 +6371,23 @@
           <w:sz w:val="22"/>
           <w:szCs w:val="22"/>
         </w:rPr>
-        <w:t xml:space="preserve">More generally, we can think of this as a paradigm in which thresholds for discriminating a task-relevant stimulus </w:t>
-      </w:r>
-      <w:proofErr w:type="spellStart"/>
-      <w:r>
-        <w:rPr>
-          <w:rFonts w:ascii="Times New Roman" w:hAnsi="Times New Roman"/>
-          <w:sz w:val="22"/>
-          <w:szCs w:val="22"/>
-        </w:rPr>
-        <w:t>variablehere</w:t>
-      </w:r>
-      <w:proofErr w:type="spellEnd"/>
-      <w:r>
-        <w:rPr>
-          <w:rFonts w:ascii="Times New Roman" w:hAnsi="Times New Roman"/>
-          <w:sz w:val="22"/>
-          <w:szCs w:val="22"/>
-        </w:rPr>
-        <w:t xml:space="preserve"> achromatic surface reflectance, are measured in the face of variation of a task-irrelevant stimulus variable, here the reflectance of the background objects.</w:t>
+        <w:t>More generally, we can think of this as a paradigm in which thresholds for discriminating a task-relevant stimulus variable</w:t>
+      </w:r>
+      <w:r>
+        <w:rPr>
+          <w:rFonts w:ascii="Times New Roman" w:hAnsi="Times New Roman"/>
+          <w:sz w:val="22"/>
+          <w:szCs w:val="22"/>
+        </w:rPr>
+        <w:t xml:space="preserve">, </w:t>
+      </w:r>
+      <w:r>
+        <w:rPr>
+          <w:rFonts w:ascii="Times New Roman" w:hAnsi="Times New Roman"/>
+          <w:sz w:val="22"/>
+          <w:szCs w:val="22"/>
+        </w:rPr>
+        <w:t>here achromatic surface reflectance, are measured in the face of variation of a task-irrelevant stimulus variable, here the reflectance of the background objects.</w:t>
       </w:r>
     </w:p>
     <w:p>
@@ -6429,40 +6587,23 @@
           <w:sz w:val="22"/>
           <w:szCs w:val="22"/>
         </w:rPr>
-        <w:t xml:space="preserve">. </w:t>
-      </w:r>
-      <w:commentRangeStart w:id="6"/>
-      <w:del w:id="7" w:author="JohannesBurge" w:date="2021-04-26T10:32:00Z">
-        <w:r>
-          <w:rPr>
-            <w:rFonts w:ascii="Times New Roman" w:hAnsi="Times New Roman"/>
-            <w:sz w:val="22"/>
-            <w:szCs w:val="22"/>
-          </w:rPr>
-          <w:delText>The model</w:delText>
-        </w:r>
-        <w:r>
-          <w:rPr>
-            <w:rFonts w:ascii="Times New Roman" w:hAnsi="Times New Roman"/>
-            <w:sz w:val="22"/>
-            <w:szCs w:val="22"/>
-          </w:rPr>
-          <w:delText xml:space="preserve"> allows us to quantify the effect of extrinsic variation on the observer’s representation of lightness, relative to the intrinsic precision of that variation.</w:delText>
-        </w:r>
-      </w:del>
-      <w:commentRangeEnd w:id="6"/>
-      <w:r>
-        <w:rPr>
-          <w:rStyle w:val="CommentReference"/>
-          <w:rFonts w:ascii="Times New Roman" w:hAnsi="Times New Roman" w:cs="Times New Roman"/>
-          <w:color w:val="auto"/>
-          <w14:textOutline w14:w="0" w14:cap="rnd" w14:cmpd="sng" w14:algn="ctr">
-            <w14:noFill/>
-            <w14:prstDash w14:val="solid"/>
-            <w14:bevel/>
-          </w14:textOutline>
-        </w:rPr>
-        <w:commentReference w:id="6"/>
+        <w:t>. Th</w:t>
+      </w:r>
+      <w:r>
+        <w:rPr>
+          <w:rFonts w:ascii="Times New Roman" w:hAnsi="Times New Roman"/>
+          <w:sz w:val="22"/>
+          <w:szCs w:val="22"/>
+        </w:rPr>
+        <w:t>is approach</w:t>
+      </w:r>
+      <w:r>
+        <w:rPr>
+          <w:rFonts w:ascii="Times New Roman" w:hAnsi="Times New Roman"/>
+          <w:sz w:val="22"/>
+          <w:szCs w:val="22"/>
+        </w:rPr>
+        <w:t xml:space="preserve"> allows us to quantify the effect of extrinsic variation on the observer’s representation of lightness, relative to the intrinsic precision of that variation.</w:t>
       </w:r>
     </w:p>
     <w:p>
@@ -6483,7 +6624,6 @@
         <w:pStyle w:val="Default"/>
         <w:spacing w:before="0"/>
         <w:rPr>
-          <w:ins w:id="8" w:author="Brainard, David H" w:date="2021-05-08T10:25:00Z"/>
           <w:rFonts w:ascii="Times New Roman" w:hAnsi="Times New Roman"/>
           <w:b/>
           <w:bCs/>
@@ -6541,7 +6681,6 @@
         <w:pStyle w:val="Default"/>
         <w:spacing w:before="0"/>
         <w:rPr>
-          <w:ins w:id="9" w:author="Brainard, David H" w:date="2021-05-08T10:25:00Z"/>
           <w:rFonts w:ascii="Times New Roman" w:hAnsi="Times New Roman"/>
           <w:sz w:val="22"/>
           <w:szCs w:val="22"/>
@@ -7346,33 +7485,31 @@
           <w:sz w:val="22"/>
           <w:szCs w:val="22"/>
         </w:rPr>
-        <w:t xml:space="preserve">on lightness discrimination thresholds, we varied the reflectance spectra of the background objects in the images by sampling from a statistical </w:t>
-      </w:r>
-      <w:proofErr w:type="gramStart"/>
-      <w:r>
-        <w:rPr>
-          <w:rFonts w:ascii="Times New Roman" w:hAnsi="Times New Roman"/>
-          <w:sz w:val="22"/>
-          <w:szCs w:val="22"/>
-        </w:rPr>
-        <w:t xml:space="preserve">model </w:t>
-      </w:r>
-      <w:r>
-        <w:rPr>
-          <w:rFonts w:ascii="Times New Roman" w:hAnsi="Times New Roman"/>
-          <w:sz w:val="22"/>
-          <w:szCs w:val="22"/>
-        </w:rPr>
-        <w:t>built</w:t>
-      </w:r>
-      <w:proofErr w:type="gramEnd"/>
-      <w:r>
-        <w:rPr>
-          <w:rFonts w:ascii="Times New Roman" w:hAnsi="Times New Roman"/>
-          <w:sz w:val="22"/>
-          <w:szCs w:val="22"/>
-        </w:rPr>
-        <w:t xml:space="preserve"> form </w:t>
+        <w:t xml:space="preserve">on lightness discrimination thresholds, we varied the reflectance spectra of the background objects in the images by sampling from a statistical model </w:t>
+      </w:r>
+      <w:r>
+        <w:rPr>
+          <w:rFonts w:ascii="Times New Roman" w:hAnsi="Times New Roman"/>
+          <w:sz w:val="22"/>
+          <w:szCs w:val="22"/>
+        </w:rPr>
+        <w:t>built f</w:t>
+      </w:r>
+      <w:r>
+        <w:rPr>
+          <w:rFonts w:ascii="Times New Roman" w:hAnsi="Times New Roman"/>
+          <w:sz w:val="22"/>
+          <w:szCs w:val="22"/>
+        </w:rPr>
+        <w:t>r</w:t>
+      </w:r>
+      <w:r>
+        <w:rPr>
+          <w:rFonts w:ascii="Times New Roman" w:hAnsi="Times New Roman"/>
+          <w:sz w:val="22"/>
+          <w:szCs w:val="22"/>
+        </w:rPr>
+        <w:t xml:space="preserve">om </w:t>
       </w:r>
       <w:r>
         <w:rPr>
@@ -7531,7 +7668,25 @@
           <w:sz w:val="22"/>
           <w:szCs w:val="22"/>
         </w:rPr>
-        <w:t>(see Methods: Reflectance and Illumination Spectra Singh, Cottaris, Heasly, Brainard, &amp; Burge, 2018)</w:t>
+        <w:t>(see Methods: Reflectance and Illumination Spectra</w:t>
+      </w:r>
+      <w:r>
+        <w:rPr>
+          <w:rFonts w:ascii="Times New Roman" w:hAnsi="Times New Roman"/>
+          <w:noProof/>
+          <w:sz w:val="22"/>
+          <w:szCs w:val="22"/>
+        </w:rPr>
+        <w:t>;</w:t>
+      </w:r>
+      <w:r>
+        <w:rPr>
+          <w:rFonts w:ascii="Times New Roman" w:hAnsi="Times New Roman"/>
+          <w:noProof/>
+          <w:sz w:val="22"/>
+          <w:szCs w:val="22"/>
+        </w:rPr>
+        <w:t xml:space="preserve"> Singh, Cottaris, Heasly, Brainard, &amp; Burge, 2018)</w:t>
       </w:r>
       <w:r>
         <w:rPr>
@@ -8823,16 +8978,14 @@
         </w:rPr>
         <w:t xml:space="preserve"> observer </w:t>
       </w:r>
-      <w:proofErr w:type="gramStart"/>
-      <w:r>
-        <w:rPr>
-          <w:rFonts w:ascii="Times New Roman" w:hAnsi="Times New Roman"/>
-          <w:sz w:val="22"/>
-          <w:szCs w:val="22"/>
-        </w:rPr>
-        <w:t>follow</w:t>
-      </w:r>
-      <w:proofErr w:type="gramEnd"/>
+      <w:r>
+        <w:rPr>
+          <w:rFonts w:ascii="Times New Roman" w:hAnsi="Times New Roman"/>
+          <w:sz w:val="22"/>
+          <w:szCs w:val="22"/>
+        </w:rPr>
+        <w:t>follows</w:t>
+      </w:r>
       <w:r>
         <w:rPr>
           <w:rFonts w:ascii="Times New Roman" w:hAnsi="Times New Roman"/>
@@ -8951,7 +9104,7 @@
           <w:sz w:val="22"/>
           <w:szCs w:val="22"/>
         </w:rPr>
-        <w:t xml:space="preserve"> on the log threshold squared versus log covariance plot.  The most notable difference</w:t>
+        <w:t xml:space="preserve"> on the log threshold squared versus log covariance plot. The most notable difference</w:t>
       </w:r>
       <w:r>
         <w:rPr>
@@ -9353,8 +9506,8 @@
         </w:rPr>
         <w:t xml:space="preserve">models aid in </w:t>
       </w:r>
-      <w:commentRangeStart w:id="10"/>
-      <w:commentRangeEnd w:id="10"/>
+      <w:commentRangeStart w:id="8"/>
+      <w:commentRangeEnd w:id="8"/>
       <w:r>
         <w:rPr>
           <w:rStyle w:val="CommentReference"/>
@@ -9366,7 +9519,7 @@
             <w14:bevel/>
           </w14:textOutline>
         </w:rPr>
-        <w:commentReference w:id="10"/>
+        <w:commentReference w:id="8"/>
       </w:r>
       <w:r>
         <w:rPr>
@@ -9538,7 +9691,7 @@
         </w:rPr>
         <w:t xml:space="preserve">), and the covariance scalar </w:t>
       </w:r>
-      <w:commentRangeStart w:id="11"/>
+      <w:commentRangeStart w:id="9"/>
       <w:r>
         <w:rPr>
           <w:rFonts w:ascii="Times New Roman" w:hAnsi="Times New Roman"/>
@@ -9589,7 +9742,7 @@
         </w:rPr>
         <w:t xml:space="preserve">) </w:t>
       </w:r>
-      <w:commentRangeEnd w:id="11"/>
+      <w:commentRangeEnd w:id="9"/>
       <w:r>
         <w:rPr>
           <w:rStyle w:val="CommentReference"/>
@@ -9601,7 +9754,7 @@
             <w14:bevel/>
           </w14:textOutline>
         </w:rPr>
-        <w:commentReference w:id="11"/>
+        <w:commentReference w:id="9"/>
       </w:r>
       <w:r>
         <w:rPr>
@@ -9629,7 +9782,7 @@
           <w:rFonts w:cs="Arial Unicode MS"/>
         </w:rPr>
       </w:pPr>
-      <w:commentRangeStart w:id="12"/>
+      <w:commentRangeStart w:id="10"/>
       <w:r>
         <w:rPr>
           <w:sz w:val="22"/>
@@ -9869,12 +10022,12 @@
         <w:tab/>
         <w:t>(1)</w:t>
       </w:r>
-      <w:commentRangeEnd w:id="12"/>
+      <w:commentRangeEnd w:id="10"/>
       <w:r>
         <w:rPr>
           <w:rStyle w:val="CommentReference"/>
         </w:rPr>
-        <w:commentReference w:id="12"/>
+        <w:commentReference w:id="10"/>
       </w:r>
     </w:p>
     <w:p>
@@ -10000,7 +10153,7 @@
         </w:rPr>
         <w:t>erformance with no external variation (</w:t>
       </w:r>
-      <w:commentRangeStart w:id="13"/>
+      <w:commentRangeStart w:id="11"/>
       <w:r>
         <w:rPr>
           <w:rFonts w:ascii="Times New Roman" w:hAnsi="Times New Roman"/>
@@ -10033,7 +10186,7 @@
         </w:rPr>
         <w:t>.0</w:t>
       </w:r>
-      <w:commentRangeEnd w:id="13"/>
+      <w:commentRangeEnd w:id="11"/>
       <w:r>
         <w:rPr>
           <w:rStyle w:val="CommentReference"/>
@@ -10045,7 +10198,7 @@
             <w14:bevel/>
           </w14:textOutline>
         </w:rPr>
-        <w:commentReference w:id="13"/>
+        <w:commentReference w:id="11"/>
       </w:r>
       <w:r>
         <w:rPr>
@@ -10264,7 +10417,7 @@
         </w:rPr>
         <w:t xml:space="preserve">; </w:t>
       </w:r>
-      <w:commentRangeStart w:id="14"/>
+      <w:commentRangeStart w:id="12"/>
       <w:r>
         <w:rPr>
           <w:rStyle w:val="None"/>
@@ -10274,7 +10427,7 @@
         </w:rPr>
         <w:t>LINRF</w:t>
       </w:r>
-      <w:commentRangeEnd w:id="14"/>
+      <w:commentRangeEnd w:id="12"/>
       <w:r>
         <w:rPr>
           <w:rStyle w:val="CommentReference"/>
@@ -10286,7 +10439,7 @@
             <w14:bevel/>
           </w14:textOutline>
         </w:rPr>
-        <w:commentReference w:id="14"/>
+        <w:commentReference w:id="12"/>
       </w:r>
       <w:r>
         <w:rPr>
@@ -10523,7 +10676,7 @@
         </w:rPr>
         <w:t xml:space="preserve">. </w:t>
       </w:r>
-      <w:commentRangeStart w:id="15"/>
+      <w:commentRangeStart w:id="13"/>
       <w:r>
         <w:rPr>
           <w:rFonts w:ascii="Times New Roman" w:hAnsi="Times New Roman"/>
@@ -10604,7 +10757,7 @@
         </w:rPr>
         <w:t>.</w:t>
       </w:r>
-      <w:commentRangeEnd w:id="15"/>
+      <w:commentRangeEnd w:id="13"/>
       <w:r>
         <w:rPr>
           <w:rStyle w:val="CommentReference"/>
@@ -10616,7 +10769,7 @@
             <w14:bevel/>
           </w14:textOutline>
         </w:rPr>
-        <w:commentReference w:id="15"/>
+        <w:commentReference w:id="13"/>
       </w:r>
     </w:p>
     <w:p>
@@ -11275,7 +11428,7 @@
         </w:rPr>
         <w:t xml:space="preserve"> formulations converge</w:t>
       </w:r>
-      <w:commentRangeStart w:id="16"/>
+      <w:commentRangeStart w:id="14"/>
       <w:r>
         <w:rPr>
           <w:rFonts w:ascii="Times New Roman" w:hAnsi="Times New Roman"/>
@@ -11324,7 +11477,7 @@
         </w:rPr>
         <w:t xml:space="preserve"> does not typically limit human discrimination performance at daylight light levels </w:t>
       </w:r>
-      <w:commentRangeEnd w:id="16"/>
+      <w:commentRangeEnd w:id="14"/>
       <w:r>
         <w:rPr>
           <w:rStyle w:val="CommentReference"/>
@@ -11336,7 +11489,7 @@
             <w14:bevel/>
           </w14:textOutline>
         </w:rPr>
-        <w:commentReference w:id="16"/>
+        <w:commentReference w:id="14"/>
       </w:r>
       <w:r>
         <w:rPr>
@@ -23691,27 +23844,7 @@
           <w:sz w:val="22"/>
           <w:szCs w:val="22"/>
         </w:rPr>
-        <w:t>) measures the distance between the two dis</w:t>
-      </w:r>
-      <w:proofErr w:type="spellStart"/>
-      <w:r>
-        <w:rPr>
-          <w:rStyle w:val="None"/>
-          <w:rFonts w:ascii="Times New Roman" w:eastAsia="Times New Roman" w:hAnsi="Times New Roman" w:cs="Times New Roman"/>
-          <w:sz w:val="22"/>
-          <w:szCs w:val="22"/>
-        </w:rPr>
-        <w:t>tributions</w:t>
-      </w:r>
-      <w:proofErr w:type="spellEnd"/>
-      <w:r>
-        <w:rPr>
-          <w:rStyle w:val="None"/>
-          <w:rFonts w:ascii="Times New Roman" w:eastAsia="Times New Roman" w:hAnsi="Times New Roman" w:cs="Times New Roman"/>
-          <w:sz w:val="22"/>
-          <w:szCs w:val="22"/>
-        </w:rPr>
-        <w:t xml:space="preserve"> </w:t>
+        <w:t xml:space="preserve">) measures the distance between the two distributions </w:t>
       </w:r>
       <w:r>
         <w:rPr>
@@ -38269,15 +38402,7 @@
           <w:sz w:val="22"/>
           <w:szCs w:val="22"/>
         </w:rPr>
-        <w:t xml:space="preserve">linear receptive field </w:t>
-      </w:r>
-      <w:r>
-        <w:rPr>
-          <w:rFonts w:ascii="Times New Roman" w:hAnsi="Times New Roman"/>
-          <w:sz w:val="22"/>
-          <w:szCs w:val="22"/>
-        </w:rPr>
-        <w:t>(</w:t>
+        <w:t>linear receptive field (</w:t>
       </w:r>
       <w:r>
         <w:rPr>
@@ -46379,23 +46504,7 @@
 
 <file path=word/comments.xml><?xml version="1.0" encoding="utf-8"?>
 <w:comments xmlns:wpc="http://schemas.microsoft.com/office/word/2010/wordprocessingCanvas" xmlns:cx="http://schemas.microsoft.com/office/drawing/2014/chartex" xmlns:cx1="http://schemas.microsoft.com/office/drawing/2015/9/8/chartex" xmlns:cx2="http://schemas.microsoft.com/office/drawing/2015/10/21/chartex" xmlns:cx3="http://schemas.microsoft.com/office/drawing/2016/5/9/chartex" xmlns:cx4="http://schemas.microsoft.com/office/drawing/2016/5/10/chartex" xmlns:cx5="http://schemas.microsoft.com/office/drawing/2016/5/11/chartex" xmlns:cx6="http://schemas.microsoft.com/office/drawing/2016/5/12/chartex" xmlns:cx7="http://schemas.microsoft.com/office/drawing/2016/5/13/chartex" xmlns:cx8="http://schemas.microsoft.com/office/drawing/2016/5/14/chartex" xmlns:mc="http://schemas.openxmlformats.org/markup-compatibility/2006" xmlns:aink="http://schemas.microsoft.com/office/drawing/2016/ink" xmlns:am3d="http://schemas.microsoft.com/office/drawing/2017/model3d" xmlns:o="urn:schemas-microsoft-com:office:office" xmlns:r="http://schemas.openxmlformats.org/officeDocument/2006/relationships" xmlns:m="http://schemas.openxmlformats.org/officeDocument/2006/math" xmlns:v="urn:schemas-microsoft-com:vml" xmlns:wp14="http://schemas.microsoft.com/office/word/2010/wordprocessingDrawing" xmlns:wp="http://schemas.openxmlformats.org/drawingml/2006/wordprocessingDrawing" xmlns:w10="urn:schemas-microsoft-com:office:word" xmlns:w="http://schemas.openxmlformats.org/wordprocessingml/2006/main" xmlns:w14="http://schemas.microsoft.com/office/word/2010/wordml" xmlns:w15="http://schemas.microsoft.com/office/word/2012/wordml" xmlns:w16cex="http://schemas.microsoft.com/office/word/2018/wordml/cex" xmlns:w16cid="http://schemas.microsoft.com/office/word/2016/wordml/cid" xmlns:w16="http://schemas.microsoft.com/office/word/2018/wordml" xmlns:w16se="http://schemas.microsoft.com/office/word/2015/wordml/symex" xmlns:wpg="http://schemas.microsoft.com/office/word/2010/wordprocessingGroup" xmlns:wpi="http://schemas.microsoft.com/office/word/2010/wordprocessingInk" xmlns:wne="http://schemas.microsoft.com/office/word/2006/wordml" xmlns:wps="http://schemas.microsoft.com/office/word/2010/wordprocessingShape" mc:Ignorable="w14 w15 w16se w16cid w16 w16cex wp14">
-  <w:comment w:id="0" w:author="JohannesBurge" w:date="2021-05-30T12:40:00Z" w:initials="JDB">
-    <w:p>
-      <w:pPr>
-        <w:pStyle w:val="CommentText"/>
-      </w:pPr>
-      <w:r>
-        <w:rPr>
-          <w:rStyle w:val="CommentReference"/>
-        </w:rPr>
-        <w:annotationRef/>
-      </w:r>
-      <w:r>
-        <w:t xml:space="preserve">If lightness is </w:t>
-      </w:r>
-    </w:p>
-  </w:comment>
-  <w:comment w:id="1" w:author="JohannesBurge" w:date="2021-05-30T13:20:00Z" w:initials="JDB">
+  <w:comment w:id="0" w:author="JohannesBurge" w:date="2021-05-30T13:20:00Z" w:initials="JDB">
     <w:p>
       <w:pPr>
         <w:pStyle w:val="CommentText"/>
@@ -46432,7 +46541,7 @@
       </w:pPr>
     </w:p>
   </w:comment>
-  <w:comment w:id="2" w:author="JohannesBurge" w:date="2021-05-30T13:21:00Z" w:initials="JDB">
+  <w:comment w:id="1" w:author="JohannesBurge" w:date="2021-05-30T13:21:00Z" w:initials="JDB">
     <w:p>
       <w:pPr>
         <w:pStyle w:val="CommentText"/>
@@ -46459,6 +46568,41 @@
       </w:pPr>
     </w:p>
   </w:comment>
+  <w:comment w:id="2" w:author="Vijay Singh" w:date="2021-06-01T11:53:00Z" w:initials="VS">
+    <w:p>
+      <w:pPr>
+        <w:pStyle w:val="CommentText"/>
+      </w:pPr>
+      <w:r>
+        <w:rPr>
+          <w:rStyle w:val="CommentReference"/>
+        </w:rPr>
+        <w:annotationRef/>
+      </w:r>
+      <w:r>
+        <w:rPr>
+          <w:rStyle w:val="CommentReference"/>
+        </w:rPr>
+        <w:t>We need to connect this paragraph to the previous one.</w:t>
+      </w:r>
+    </w:p>
+  </w:comment>
+  <w:comment w:id="3" w:author="Vijay Singh" w:date="2021-06-01T11:45:00Z" w:initials="VS">
+    <w:p>
+      <w:pPr>
+        <w:pStyle w:val="CommentText"/>
+      </w:pPr>
+      <w:r>
+        <w:rPr>
+          <w:rStyle w:val="CommentReference"/>
+        </w:rPr>
+        <w:annotationRef/>
+      </w:r>
+      <w:r>
+        <w:t>perceived estimates??</w:t>
+      </w:r>
+    </w:p>
+  </w:comment>
   <w:comment w:id="4" w:author="JohannesBurge" w:date="2021-05-30T13:23:00Z" w:initials="JDB">
     <w:p>
       <w:pPr>
@@ -46471,16 +46615,11 @@
         <w:annotationRef/>
       </w:r>
       <w:r>
-        <w:t xml:space="preserve">Put citations at end? Hard to read… here and t </w:t>
-      </w:r>
-      <w:proofErr w:type="spellStart"/>
-      <w:r>
-        <w:t>hroughout</w:t>
-      </w:r>
-      <w:proofErr w:type="spellEnd"/>
+        <w:t>Put citations at end? Hard to read… here and throughout</w:t>
+      </w:r>
     </w:p>
   </w:comment>
-  <w:comment w:id="5" w:author="JohannesBurge" w:date="2021-05-30T13:23:00Z" w:initials="JDB">
+  <w:comment w:id="7" w:author="JohannesBurge" w:date="2021-05-30T13:23:00Z" w:initials="JDB">
     <w:p>
       <w:pPr>
         <w:pStyle w:val="CommentText"/>
@@ -46496,7 +46635,7 @@
       </w:r>
     </w:p>
   </w:comment>
-  <w:comment w:id="6" w:author="JohannesBurge" w:date="2021-05-30T13:25:00Z" w:initials="JDB">
+  <w:comment w:id="8" w:author="JohannesBurge" w:date="2021-05-30T13:25:00Z" w:initials="JDB">
     <w:p>
       <w:pPr>
         <w:pStyle w:val="CommentText"/>
@@ -46508,13 +46647,54 @@
         <w:annotationRef/>
       </w:r>
       <w:r>
+        <w:t>Seems redundant</w:t>
+      </w:r>
+    </w:p>
+  </w:comment>
+  <w:comment w:id="9" w:author="JohannesBurge" w:date="2021-05-30T13:02:00Z" w:initials="JDB">
+    <w:p>
+      <w:pPr>
+        <w:pStyle w:val="CommentText"/>
+      </w:pPr>
+      <w:r>
         <w:rPr>
           <w:rStyle w:val="CommentReference"/>
         </w:rPr>
         <w:annotationRef/>
       </w:r>
       <w:r>
-        <w:t>I think the data allows us to do this independent of the model</w:t>
+        <w:t>Change the symbol for covariance scalar from</w:t>
+      </w:r>
+      <w:r>
+        <w:t xml:space="preserve"> sigma^2 </w:t>
+      </w:r>
+      <w:r>
+        <w:t xml:space="preserve">to </w:t>
+      </w:r>
+      <w:r>
+        <w:t>‘c’?</w:t>
+      </w:r>
+    </w:p>
+  </w:comment>
+  <w:comment w:id="10" w:author="JohannesBurge" w:date="2021-05-30T13:03:00Z" w:initials="JDB">
+    <w:p>
+      <w:pPr>
+        <w:pStyle w:val="CommentText"/>
+      </w:pPr>
+      <w:r>
+        <w:rPr>
+          <w:rStyle w:val="CommentReference"/>
+        </w:rPr>
+        <w:annotationRef/>
+      </w:r>
+      <w:r>
+        <w:rPr>
+          <w:rStyle w:val="CommentReference"/>
+        </w:rPr>
+        <w:annotationRef/>
+      </w:r>
+      <w:r>
+        <w:t>Change the symbol for covariance scalar from sigma^2 to ‘c’?</w:t>
       </w:r>
     </w:p>
     <w:p>
@@ -46523,7 +46703,7 @@
       </w:pPr>
     </w:p>
   </w:comment>
-  <w:comment w:id="10" w:author="JohannesBurge" w:date="2021-05-30T13:25:00Z" w:initials="JDB">
+  <w:comment w:id="11" w:author="JohannesBurge" w:date="2021-05-30T13:03:00Z" w:initials="JDB">
     <w:p>
       <w:pPr>
         <w:pStyle w:val="CommentText"/>
@@ -46535,54 +46715,13 @@
         <w:annotationRef/>
       </w:r>
       <w:r>
-        <w:t>Seems redundant</w:t>
-      </w:r>
-    </w:p>
-  </w:comment>
-  <w:comment w:id="11" w:author="JohannesBurge" w:date="2021-05-30T13:02:00Z" w:initials="JDB">
-    <w:p>
-      <w:pPr>
-        <w:pStyle w:val="CommentText"/>
-      </w:pPr>
-      <w:r>
         <w:rPr>
           <w:rStyle w:val="CommentReference"/>
         </w:rPr>
         <w:annotationRef/>
       </w:r>
       <w:r>
-        <w:t>Change the symbol for covariance scalar from</w:t>
-      </w:r>
-      <w:r>
-        <w:t xml:space="preserve"> sigma^2 </w:t>
-      </w:r>
-      <w:r>
-        <w:t xml:space="preserve">to </w:t>
-      </w:r>
-      <w:r>
-        <w:t>‘c’?</w:t>
-      </w:r>
-    </w:p>
-  </w:comment>
-  <w:comment w:id="12" w:author="JohannesBurge" w:date="2021-05-30T13:03:00Z" w:initials="JDB">
-    <w:p>
-      <w:pPr>
-        <w:pStyle w:val="CommentText"/>
-      </w:pPr>
-      <w:r>
-        <w:rPr>
-          <w:rStyle w:val="CommentReference"/>
-        </w:rPr>
-        <w:annotationRef/>
-      </w:r>
-      <w:r>
-        <w:rPr>
-          <w:rStyle w:val="CommentReference"/>
-        </w:rPr>
-        <w:annotationRef/>
-      </w:r>
-      <w:r>
-        <w:t>Change the symbol for covariance scalar from sigma^2 to ‘c’?</w:t>
+        <w:t>c = 0.0?</w:t>
       </w:r>
     </w:p>
     <w:p>
@@ -46591,7 +46730,7 @@
       </w:pPr>
     </w:p>
   </w:comment>
-  <w:comment w:id="13" w:author="JohannesBurge" w:date="2021-05-30T13:03:00Z" w:initials="JDB">
+  <w:comment w:id="12" w:author="JohannesBurge" w:date="2021-05-30T13:04:00Z" w:initials="JDB">
     <w:p>
       <w:pPr>
         <w:pStyle w:val="CommentText"/>
@@ -46609,7 +46748,7 @@
         <w:annotationRef/>
       </w:r>
       <w:r>
-        <w:t>c = 0.0?</w:t>
+        <w:t xml:space="preserve">I would prefer to avoid the acronym and just write out the words… </w:t>
       </w:r>
     </w:p>
     <w:p>
@@ -46618,7 +46757,7 @@
       </w:pPr>
     </w:p>
   </w:comment>
-  <w:comment w:id="14" w:author="JohannesBurge" w:date="2021-05-30T13:04:00Z" w:initials="JDB">
+  <w:comment w:id="13" w:author="JohannesBurge" w:date="2021-05-30T13:04:00Z" w:initials="JDB">
     <w:p>
       <w:pPr>
         <w:pStyle w:val="CommentText"/>
@@ -46636,7 +46775,7 @@
         <w:annotationRef/>
       </w:r>
       <w:r>
-        <w:t xml:space="preserve">I would prefer to avoid the acronym and just write out the words… </w:t>
+        <w:t>the bit about Poisson noise in the photoreceptors reads like it comes out of the blue here… Cut and reserve for the Methods section?</w:t>
       </w:r>
     </w:p>
     <w:p>
@@ -46645,34 +46784,7 @@
       </w:pPr>
     </w:p>
   </w:comment>
-  <w:comment w:id="15" w:author="JohannesBurge" w:date="2021-05-30T13:04:00Z" w:initials="JDB">
-    <w:p>
-      <w:pPr>
-        <w:pStyle w:val="CommentText"/>
-      </w:pPr>
-      <w:r>
-        <w:rPr>
-          <w:rStyle w:val="CommentReference"/>
-        </w:rPr>
-        <w:annotationRef/>
-      </w:r>
-      <w:r>
-        <w:rPr>
-          <w:rStyle w:val="CommentReference"/>
-        </w:rPr>
-        <w:annotationRef/>
-      </w:r>
-      <w:r>
-        <w:t>the bit about Poisson noise in the photoreceptors reads like it comes out of the blue here… Cut and reserve for the Methods section?</w:t>
-      </w:r>
-    </w:p>
-    <w:p>
-      <w:pPr>
-        <w:pStyle w:val="CommentText"/>
-      </w:pPr>
-    </w:p>
-  </w:comment>
-  <w:comment w:id="16" w:author="JohannesBurge" w:date="2021-05-30T13:06:00Z" w:initials="JDB">
+  <w:comment w:id="14" w:author="JohannesBurge" w:date="2021-05-30T13:06:00Z" w:initials="JDB">
     <w:p>
       <w:pPr>
         <w:pStyle w:val="CommentText"/>
@@ -46704,12 +46816,12 @@
 
 <file path=word/commentsExtended.xml><?xml version="1.0" encoding="utf-8"?>
 <w15:commentsEx xmlns:wpc="http://schemas.microsoft.com/office/word/2010/wordprocessingCanvas" xmlns:cx="http://schemas.microsoft.com/office/drawing/2014/chartex" xmlns:cx1="http://schemas.microsoft.com/office/drawing/2015/9/8/chartex" xmlns:cx2="http://schemas.microsoft.com/office/drawing/2015/10/21/chartex" xmlns:cx3="http://schemas.microsoft.com/office/drawing/2016/5/9/chartex" xmlns:cx4="http://schemas.microsoft.com/office/drawing/2016/5/10/chartex" xmlns:cx5="http://schemas.microsoft.com/office/drawing/2016/5/11/chartex" xmlns:cx6="http://schemas.microsoft.com/office/drawing/2016/5/12/chartex" xmlns:cx7="http://schemas.microsoft.com/office/drawing/2016/5/13/chartex" xmlns:cx8="http://schemas.microsoft.com/office/drawing/2016/5/14/chartex" xmlns:mc="http://schemas.openxmlformats.org/markup-compatibility/2006" xmlns:aink="http://schemas.microsoft.com/office/drawing/2016/ink" xmlns:am3d="http://schemas.microsoft.com/office/drawing/2017/model3d" xmlns:o="urn:schemas-microsoft-com:office:office" xmlns:r="http://schemas.openxmlformats.org/officeDocument/2006/relationships" xmlns:m="http://schemas.openxmlformats.org/officeDocument/2006/math" xmlns:v="urn:schemas-microsoft-com:vml" xmlns:wp14="http://schemas.microsoft.com/office/word/2010/wordprocessingDrawing" xmlns:wp="http://schemas.openxmlformats.org/drawingml/2006/wordprocessingDrawing" xmlns:w10="urn:schemas-microsoft-com:office:word" xmlns:w="http://schemas.openxmlformats.org/wordprocessingml/2006/main" xmlns:w14="http://schemas.microsoft.com/office/word/2010/wordml" xmlns:w15="http://schemas.microsoft.com/office/word/2012/wordml" xmlns:w16cex="http://schemas.microsoft.com/office/word/2018/wordml/cex" xmlns:w16cid="http://schemas.microsoft.com/office/word/2016/wordml/cid" xmlns:w16="http://schemas.microsoft.com/office/word/2018/wordml" xmlns:w16se="http://schemas.microsoft.com/office/word/2015/wordml/symex" xmlns:wpg="http://schemas.microsoft.com/office/word/2010/wordprocessingGroup" xmlns:wpi="http://schemas.microsoft.com/office/word/2010/wordprocessingInk" xmlns:wne="http://schemas.microsoft.com/office/word/2006/wordml" xmlns:wps="http://schemas.microsoft.com/office/word/2010/wordprocessingShape" mc:Ignorable="w14 w15 w16se w16cid w16 w16cex wp14">
-  <w15:commentEx w15:paraId="0A8FCA86" w15:done="0"/>
   <w15:commentEx w15:paraId="39F0B4DD" w15:done="0"/>
   <w15:commentEx w15:paraId="2054DE3D" w15:done="0"/>
+  <w15:commentEx w15:paraId="5DDAF955" w15:done="0"/>
+  <w15:commentEx w15:paraId="22D5800C" w15:done="0"/>
   <w15:commentEx w15:paraId="044113C2" w15:done="0"/>
   <w15:commentEx w15:paraId="5FFD1B36" w15:done="0"/>
-  <w15:commentEx w15:paraId="775A57E6" w15:done="0"/>
   <w15:commentEx w15:paraId="516049B3" w15:done="0"/>
   <w15:commentEx w15:paraId="378C656B" w15:done="0"/>
   <w15:commentEx w15:paraId="53CBE859" w15:done="0"/>
@@ -46722,12 +46834,12 @@
 
 <file path=word/commentsExtensible.xml><?xml version="1.0" encoding="utf-8"?>
 <w16cex:commentsExtensible xmlns:wpc="http://schemas.microsoft.com/office/word/2010/wordprocessingCanvas" xmlns:cx="http://schemas.microsoft.com/office/drawing/2014/chartex" xmlns:cx1="http://schemas.microsoft.com/office/drawing/2015/9/8/chartex" xmlns:cx2="http://schemas.microsoft.com/office/drawing/2015/10/21/chartex" xmlns:cx3="http://schemas.microsoft.com/office/drawing/2016/5/9/chartex" xmlns:cx4="http://schemas.microsoft.com/office/drawing/2016/5/10/chartex" xmlns:cx5="http://schemas.microsoft.com/office/drawing/2016/5/11/chartex" xmlns:cx6="http://schemas.microsoft.com/office/drawing/2016/5/12/chartex" xmlns:cx7="http://schemas.microsoft.com/office/drawing/2016/5/13/chartex" xmlns:cx8="http://schemas.microsoft.com/office/drawing/2016/5/14/chartex" xmlns:mc="http://schemas.openxmlformats.org/markup-compatibility/2006" xmlns:aink="http://schemas.microsoft.com/office/drawing/2016/ink" xmlns:am3d="http://schemas.microsoft.com/office/drawing/2017/model3d" xmlns:o="urn:schemas-microsoft-com:office:office" xmlns:r="http://schemas.openxmlformats.org/officeDocument/2006/relationships" xmlns:m="http://schemas.openxmlformats.org/officeDocument/2006/math" xmlns:v="urn:schemas-microsoft-com:vml" xmlns:wp14="http://schemas.microsoft.com/office/word/2010/wordprocessingDrawing" xmlns:wp="http://schemas.openxmlformats.org/drawingml/2006/wordprocessingDrawing" xmlns:w10="urn:schemas-microsoft-com:office:word" xmlns:w="http://schemas.openxmlformats.org/wordprocessingml/2006/main" xmlns:w14="http://schemas.microsoft.com/office/word/2010/wordml" xmlns:w15="http://schemas.microsoft.com/office/word/2012/wordml" xmlns:w16cex="http://schemas.microsoft.com/office/word/2018/wordml/cex" xmlns:w16cid="http://schemas.microsoft.com/office/word/2016/wordml/cid" xmlns:w16="http://schemas.microsoft.com/office/word/2018/wordml" xmlns:w16se="http://schemas.microsoft.com/office/word/2015/wordml/symex" xmlns:wpg="http://schemas.microsoft.com/office/word/2010/wordprocessingGroup" xmlns:wpi="http://schemas.microsoft.com/office/word/2010/wordprocessingInk" xmlns:wne="http://schemas.microsoft.com/office/word/2006/wordml" xmlns:wps="http://schemas.microsoft.com/office/word/2010/wordprocessingShape" mc:Ignorable="w14 w15 w16se w16cid w16 w16cex wp14">
-  <w16cex:commentExtensible w16cex:durableId="245E064B" w16cex:dateUtc="2021-05-30T16:40:00Z"/>
   <w16cex:commentExtensible w16cex:durableId="245E0FAB" w16cex:dateUtc="2021-05-30T17:20:00Z"/>
   <w16cex:commentExtensible w16cex:durableId="245E0FCA" w16cex:dateUtc="2021-05-30T17:21:00Z"/>
+  <w16cex:commentExtensible w16cex:durableId="24609E33" w16cex:dateUtc="2021-06-01T15:53:00Z"/>
+  <w16cex:commentExtensible w16cex:durableId="24609C53" w16cex:dateUtc="2021-06-01T15:45:00Z"/>
   <w16cex:commentExtensible w16cex:durableId="245E1051" w16cex:dateUtc="2021-05-30T17:23:00Z"/>
   <w16cex:commentExtensible w16cex:durableId="245E1035" w16cex:dateUtc="2021-05-30T17:23:00Z"/>
-  <w16cex:commentExtensible w16cex:durableId="245E10C8" w16cex:dateUtc="2021-05-30T17:25:00Z"/>
   <w16cex:commentExtensible w16cex:durableId="245E10E2" w16cex:dateUtc="2021-05-30T17:25:00Z"/>
   <w16cex:commentExtensible w16cex:durableId="245E0B6E" w16cex:dateUtc="2021-05-30T17:02:00Z"/>
   <w16cex:commentExtensible w16cex:durableId="245E0B92" w16cex:dateUtc="2021-05-30T17:03:00Z"/>
@@ -46740,12 +46852,12 @@
 
 <file path=word/commentsIds.xml><?xml version="1.0" encoding="utf-8"?>
 <w16cid:commentsIds xmlns:wpc="http://schemas.microsoft.com/office/word/2010/wordprocessingCanvas" xmlns:cx="http://schemas.microsoft.com/office/drawing/2014/chartex" xmlns:cx1="http://schemas.microsoft.com/office/drawing/2015/9/8/chartex" xmlns:cx2="http://schemas.microsoft.com/office/drawing/2015/10/21/chartex" xmlns:cx3="http://schemas.microsoft.com/office/drawing/2016/5/9/chartex" xmlns:cx4="http://schemas.microsoft.com/office/drawing/2016/5/10/chartex" xmlns:cx5="http://schemas.microsoft.com/office/drawing/2016/5/11/chartex" xmlns:cx6="http://schemas.microsoft.com/office/drawing/2016/5/12/chartex" xmlns:cx7="http://schemas.microsoft.com/office/drawing/2016/5/13/chartex" xmlns:cx8="http://schemas.microsoft.com/office/drawing/2016/5/14/chartex" xmlns:mc="http://schemas.openxmlformats.org/markup-compatibility/2006" xmlns:aink="http://schemas.microsoft.com/office/drawing/2016/ink" xmlns:am3d="http://schemas.microsoft.com/office/drawing/2017/model3d" xmlns:o="urn:schemas-microsoft-com:office:office" xmlns:r="http://schemas.openxmlformats.org/officeDocument/2006/relationships" xmlns:m="http://schemas.openxmlformats.org/officeDocument/2006/math" xmlns:v="urn:schemas-microsoft-com:vml" xmlns:wp14="http://schemas.microsoft.com/office/word/2010/wordprocessingDrawing" xmlns:wp="http://schemas.openxmlformats.org/drawingml/2006/wordprocessingDrawing" xmlns:w10="urn:schemas-microsoft-com:office:word" xmlns:w="http://schemas.openxmlformats.org/wordprocessingml/2006/main" xmlns:w14="http://schemas.microsoft.com/office/word/2010/wordml" xmlns:w15="http://schemas.microsoft.com/office/word/2012/wordml" xmlns:w16cex="http://schemas.microsoft.com/office/word/2018/wordml/cex" xmlns:w16cid="http://schemas.microsoft.com/office/word/2016/wordml/cid" xmlns:w16="http://schemas.microsoft.com/office/word/2018/wordml" xmlns:w16se="http://schemas.microsoft.com/office/word/2015/wordml/symex" xmlns:wpg="http://schemas.microsoft.com/office/word/2010/wordprocessingGroup" xmlns:wpi="http://schemas.microsoft.com/office/word/2010/wordprocessingInk" xmlns:wne="http://schemas.microsoft.com/office/word/2006/wordml" xmlns:wps="http://schemas.microsoft.com/office/word/2010/wordprocessingShape" mc:Ignorable="w14 w15 w16se w16cid w16 w16cex wp14">
-  <w16cid:commentId w16cid:paraId="0A8FCA86" w16cid:durableId="245E064B"/>
   <w16cid:commentId w16cid:paraId="39F0B4DD" w16cid:durableId="245E0FAB"/>
   <w16cid:commentId w16cid:paraId="2054DE3D" w16cid:durableId="245E0FCA"/>
+  <w16cid:commentId w16cid:paraId="5DDAF955" w16cid:durableId="24609E33"/>
+  <w16cid:commentId w16cid:paraId="22D5800C" w16cid:durableId="24609C53"/>
   <w16cid:commentId w16cid:paraId="044113C2" w16cid:durableId="245E1051"/>
   <w16cid:commentId w16cid:paraId="5FFD1B36" w16cid:durableId="245E1035"/>
-  <w16cid:commentId w16cid:paraId="775A57E6" w16cid:durableId="245E10C8"/>
   <w16cid:commentId w16cid:paraId="516049B3" w16cid:durableId="245E10E2"/>
   <w16cid:commentId w16cid:paraId="378C656B" w16cid:durableId="245E0B6E"/>
   <w16cid:commentId w16cid:paraId="53CBE859" w16cid:durableId="245E0B92"/>
@@ -47313,7 +47425,7 @@
   <w:num w:numId="3">
     <w:abstractNumId w:val="2"/>
     <w:lvlOverride w:ilvl="0">
-      <w:lvl w:ilvl="0" w:tplc="0680D626">
+      <w:lvl w:ilvl="0" w:tplc="5A3AE460">
         <w:start w:val="1"/>
         <w:numFmt w:val="decimal"/>
         <w:lvlText w:val="%1."/>
@@ -47342,7 +47454,7 @@
       </w:lvl>
     </w:lvlOverride>
     <w:lvlOverride w:ilvl="1">
-      <w:lvl w:ilvl="1" w:tplc="28441CD2">
+      <w:lvl w:ilvl="1" w:tplc="BBA671BC">
         <w:start w:val="1"/>
         <w:numFmt w:val="decimal"/>
         <w:lvlText w:val="%2."/>
@@ -47371,7 +47483,7 @@
       </w:lvl>
     </w:lvlOverride>
     <w:lvlOverride w:ilvl="2">
-      <w:lvl w:ilvl="2" w:tplc="10D6402A">
+      <w:lvl w:ilvl="2" w:tplc="BE4E6DD4">
         <w:start w:val="1"/>
         <w:numFmt w:val="decimal"/>
         <w:lvlText w:val="%3."/>
@@ -47400,7 +47512,7 @@
       </w:lvl>
     </w:lvlOverride>
     <w:lvlOverride w:ilvl="3">
-      <w:lvl w:ilvl="3" w:tplc="173CCDBC">
+      <w:lvl w:ilvl="3" w:tplc="F5E04D22">
         <w:start w:val="1"/>
         <w:numFmt w:val="decimal"/>
         <w:lvlText w:val="%4."/>
@@ -47429,7 +47541,7 @@
       </w:lvl>
     </w:lvlOverride>
     <w:lvlOverride w:ilvl="4">
-      <w:lvl w:ilvl="4" w:tplc="5C90985E">
+      <w:lvl w:ilvl="4" w:tplc="9DB24D64">
         <w:start w:val="1"/>
         <w:numFmt w:val="decimal"/>
         <w:lvlText w:val="%5."/>
@@ -47458,7 +47570,7 @@
       </w:lvl>
     </w:lvlOverride>
     <w:lvlOverride w:ilvl="5">
-      <w:lvl w:ilvl="5" w:tplc="C994B76A">
+      <w:lvl w:ilvl="5" w:tplc="5DA271C2">
         <w:start w:val="1"/>
         <w:numFmt w:val="decimal"/>
         <w:lvlText w:val="%6."/>
@@ -47487,7 +47599,7 @@
       </w:lvl>
     </w:lvlOverride>
     <w:lvlOverride w:ilvl="6">
-      <w:lvl w:ilvl="6" w:tplc="05CCA3BC">
+      <w:lvl w:ilvl="6" w:tplc="8606033A">
         <w:start w:val="1"/>
         <w:numFmt w:val="decimal"/>
         <w:lvlText w:val="%7."/>
@@ -47516,7 +47628,7 @@
       </w:lvl>
     </w:lvlOverride>
     <w:lvlOverride w:ilvl="7">
-      <w:lvl w:ilvl="7" w:tplc="EE0C0202">
+      <w:lvl w:ilvl="7" w:tplc="1F8810CA">
         <w:start w:val="1"/>
         <w:numFmt w:val="decimal"/>
         <w:lvlText w:val="%8."/>
@@ -47545,7 +47657,7 @@
       </w:lvl>
     </w:lvlOverride>
     <w:lvlOverride w:ilvl="8">
-      <w:lvl w:ilvl="8" w:tplc="4286906E">
+      <w:lvl w:ilvl="8" w:tplc="565C6974">
         <w:start w:val="1"/>
         <w:numFmt w:val="decimal"/>
         <w:lvlText w:val="%9."/>
@@ -47582,8 +47694,8 @@
 
 <file path=word/people.xml><?xml version="1.0" encoding="utf-8"?>
 <w15:people xmlns:wpc="http://schemas.microsoft.com/office/word/2010/wordprocessingCanvas" xmlns:cx="http://schemas.microsoft.com/office/drawing/2014/chartex" xmlns:cx1="http://schemas.microsoft.com/office/drawing/2015/9/8/chartex" xmlns:cx2="http://schemas.microsoft.com/office/drawing/2015/10/21/chartex" xmlns:cx3="http://schemas.microsoft.com/office/drawing/2016/5/9/chartex" xmlns:cx4="http://schemas.microsoft.com/office/drawing/2016/5/10/chartex" xmlns:cx5="http://schemas.microsoft.com/office/drawing/2016/5/11/chartex" xmlns:cx6="http://schemas.microsoft.com/office/drawing/2016/5/12/chartex" xmlns:cx7="http://schemas.microsoft.com/office/drawing/2016/5/13/chartex" xmlns:cx8="http://schemas.microsoft.com/office/drawing/2016/5/14/chartex" xmlns:mc="http://schemas.openxmlformats.org/markup-compatibility/2006" xmlns:aink="http://schemas.microsoft.com/office/drawing/2016/ink" xmlns:am3d="http://schemas.microsoft.com/office/drawing/2017/model3d" xmlns:o="urn:schemas-microsoft-com:office:office" xmlns:r="http://schemas.openxmlformats.org/officeDocument/2006/relationships" xmlns:m="http://schemas.openxmlformats.org/officeDocument/2006/math" xmlns:v="urn:schemas-microsoft-com:vml" xmlns:wp14="http://schemas.microsoft.com/office/word/2010/wordprocessingDrawing" xmlns:wp="http://schemas.openxmlformats.org/drawingml/2006/wordprocessingDrawing" xmlns:w10="urn:schemas-microsoft-com:office:word" xmlns:w="http://schemas.openxmlformats.org/wordprocessingml/2006/main" xmlns:w14="http://schemas.microsoft.com/office/word/2010/wordml" xmlns:w15="http://schemas.microsoft.com/office/word/2012/wordml" xmlns:w16cex="http://schemas.microsoft.com/office/word/2018/wordml/cex" xmlns:w16cid="http://schemas.microsoft.com/office/word/2016/wordml/cid" xmlns:w16="http://schemas.microsoft.com/office/word/2018/wordml" xmlns:w16se="http://schemas.microsoft.com/office/word/2015/wordml/symex" xmlns:wpg="http://schemas.microsoft.com/office/word/2010/wordprocessingGroup" xmlns:wpi="http://schemas.microsoft.com/office/word/2010/wordprocessingInk" xmlns:wne="http://schemas.microsoft.com/office/word/2006/wordml" xmlns:wps="http://schemas.microsoft.com/office/word/2010/wordprocessingShape" mc:Ignorable="w14 w15 w16se w16cid w16 w16cex wp14">
-  <w15:person w15:author="Brainard, David H">
-    <w15:presenceInfo w15:providerId="AD" w15:userId="S::dhb@upenn.edu::1236c4e3-da23-40f6-afdd-6eec1c2786fc"/>
+  <w15:person w15:author="Vijay Singh">
+    <w15:presenceInfo w15:providerId="AD" w15:userId="S::vsingh@ncat.edu::c1b7cf81-31c2-4de5-ada1-64b98c3c1611"/>
   </w15:person>
 </w15:people>
 </file>

</xml_diff>